<commit_message>
fixed a font issue
</commit_message>
<xml_diff>
--- a/Cpp_programming/sheet2/q17,21.docx
+++ b/Cpp_programming/sheet2/q17,21.docx
@@ -6,7 +6,7 @@
       <w:pPr>
         <w:pStyle w:val="4"/>
         <w:rPr>
-          <w:rFonts w:hint="default" w:asciiTheme="minorAscii" w:hAnsiTheme="minorAscii"/>
+          <w:rFonts w:hint="default" w:ascii="Quicksand" w:hAnsi="Quicksand" w:cs="Quicksand"/>
           <w:i/>
           <w:iCs/>
           <w:sz w:val="30"/>
@@ -15,7 +15,7 @@
       </w:pPr>
       <w:r>
         <w:rPr>
-          <w:rFonts w:hint="default" w:asciiTheme="minorAscii" w:hAnsiTheme="minorAscii"/>
+          <w:rFonts w:hint="default" w:ascii="Quicksand" w:hAnsi="Quicksand" w:cs="Quicksand"/>
           <w:i/>
           <w:iCs/>
           <w:sz w:val="30"/>
@@ -25,7 +25,7 @@
       </w:r>
       <w:r>
         <w:rPr>
-          <w:rFonts w:hint="default" w:asciiTheme="minorAscii" w:hAnsiTheme="minorAscii"/>
+          <w:rFonts w:hint="default" w:ascii="Quicksand" w:hAnsi="Quicksand" w:cs="Quicksand"/>
           <w:i/>
           <w:iCs/>
           <w:sz w:val="30"/>
@@ -36,7 +36,7 @@
       </w:r>
       <w:r>
         <w:rPr>
-          <w:rFonts w:hint="default" w:asciiTheme="minorAscii" w:hAnsiTheme="minorAscii"/>
+          <w:rFonts w:hint="default" w:ascii="Quicksand" w:hAnsi="Quicksand" w:cs="Quicksand"/>
           <w:i/>
           <w:iCs/>
           <w:sz w:val="30"/>
@@ -50,7 +50,7 @@
         <w:pStyle w:val="4"/>
         <w:ind w:firstLine="600"/>
         <w:rPr>
-          <w:rFonts w:hint="default" w:asciiTheme="minorAscii" w:hAnsiTheme="minorAscii"/>
+          <w:rFonts w:hint="default" w:ascii="Quicksand" w:hAnsi="Quicksand" w:cs="Quicksand"/>
           <w:i/>
           <w:iCs/>
           <w:sz w:val="30"/>
@@ -60,7 +60,7 @@
       </w:pPr>
       <w:r>
         <w:rPr>
-          <w:rFonts w:hint="default" w:asciiTheme="minorAscii" w:hAnsiTheme="minorAscii"/>
+          <w:rFonts w:hint="default" w:ascii="Quicksand" w:hAnsi="Quicksand" w:cs="Quicksand"/>
           <w:i/>
           <w:iCs/>
           <w:sz w:val="30"/>
@@ -70,7 +70,7 @@
       </w:r>
       <w:r>
         <w:rPr>
-          <w:rFonts w:hint="default" w:asciiTheme="minorAscii" w:hAnsiTheme="minorAscii"/>
+          <w:rFonts w:hint="default" w:ascii="Quicksand" w:hAnsi="Quicksand" w:cs="Quicksand"/>
           <w:i/>
           <w:iCs/>
           <w:sz w:val="30"/>
@@ -85,7 +85,7 @@
         <w:pStyle w:val="4"/>
         <w:ind w:firstLine="600"/>
         <w:rPr>
-          <w:rFonts w:hint="default" w:asciiTheme="minorAscii" w:hAnsiTheme="minorAscii"/>
+          <w:rFonts w:hint="default" w:ascii="Quicksand" w:hAnsi="Quicksand" w:cs="Quicksand"/>
           <w:sz w:val="30"/>
           <w:szCs w:val="30"/>
           <w:lang w:val="en-US"/>
@@ -96,14 +96,14 @@
       <w:pPr>
         <w:pStyle w:val="4"/>
         <w:rPr>
-          <w:rFonts w:hint="default" w:asciiTheme="minorAscii" w:hAnsiTheme="minorAscii"/>
-          <w:sz w:val="22"/>
-          <w:szCs w:val="22"/>
-        </w:rPr>
-      </w:pPr>
-      <w:r>
-        <w:rPr>
-          <w:rFonts w:hint="default" w:asciiTheme="minorAscii" w:hAnsiTheme="minorAscii"/>
+          <w:rFonts w:hint="default" w:ascii="Quicksand" w:hAnsi="Quicksand" w:cs="Quicksand"/>
+          <w:sz w:val="22"/>
+          <w:szCs w:val="22"/>
+        </w:rPr>
+      </w:pPr>
+      <w:r>
+        <w:rPr>
+          <w:rFonts w:hint="default" w:ascii="Quicksand" w:hAnsi="Quicksand" w:cs="Quicksand"/>
           <w:sz w:val="22"/>
           <w:szCs w:val="22"/>
         </w:rPr>
@@ -114,25 +114,25 @@
       <w:pPr>
         <w:pStyle w:val="4"/>
         <w:rPr>
-          <w:rFonts w:hint="default" w:asciiTheme="minorAscii" w:hAnsiTheme="minorAscii"/>
-          <w:sz w:val="22"/>
-          <w:szCs w:val="22"/>
-        </w:rPr>
-      </w:pPr>
-    </w:p>
-    <w:p>
-      <w:pPr>
-        <w:pStyle w:val="4"/>
-        <w:rPr>
-          <w:rFonts w:hint="default" w:asciiTheme="minorAscii" w:hAnsiTheme="minorAscii"/>
-          <w:color w:val="0000FF"/>
-          <w:sz w:val="22"/>
-          <w:szCs w:val="22"/>
-        </w:rPr>
-      </w:pPr>
-      <w:r>
-        <w:rPr>
-          <w:rFonts w:hint="default" w:asciiTheme="minorAscii" w:hAnsiTheme="minorAscii"/>
+          <w:rFonts w:hint="default" w:ascii="Quicksand" w:hAnsi="Quicksand" w:cs="Quicksand"/>
+          <w:sz w:val="22"/>
+          <w:szCs w:val="22"/>
+        </w:rPr>
+      </w:pPr>
+    </w:p>
+    <w:p>
+      <w:pPr>
+        <w:pStyle w:val="4"/>
+        <w:rPr>
+          <w:rFonts w:hint="default" w:ascii="Quicksand" w:hAnsi="Quicksand" w:cs="Quicksand"/>
+          <w:color w:val="0000FF"/>
+          <w:sz w:val="22"/>
+          <w:szCs w:val="22"/>
+        </w:rPr>
+      </w:pPr>
+      <w:r>
+        <w:rPr>
+          <w:rFonts w:hint="default" w:ascii="Quicksand" w:hAnsi="Quicksand" w:cs="Quicksand"/>
           <w:color w:val="0000FF"/>
           <w:sz w:val="22"/>
           <w:szCs w:val="22"/>
@@ -144,24 +144,24 @@
       <w:pPr>
         <w:pStyle w:val="4"/>
         <w:rPr>
-          <w:rFonts w:hint="default" w:asciiTheme="minorAscii" w:hAnsiTheme="minorAscii"/>
-          <w:sz w:val="22"/>
-          <w:szCs w:val="22"/>
-        </w:rPr>
-      </w:pPr>
-    </w:p>
-    <w:p>
-      <w:pPr>
-        <w:pStyle w:val="4"/>
-        <w:rPr>
-          <w:rFonts w:hint="default" w:asciiTheme="minorAscii" w:hAnsiTheme="minorAscii"/>
-          <w:sz w:val="22"/>
-          <w:szCs w:val="22"/>
-        </w:rPr>
-      </w:pPr>
-      <w:r>
-        <w:rPr>
-          <w:rFonts w:hint="default" w:asciiTheme="minorAscii" w:hAnsiTheme="minorAscii"/>
+          <w:rFonts w:hint="default" w:ascii="Quicksand" w:hAnsi="Quicksand" w:cs="Quicksand"/>
+          <w:sz w:val="22"/>
+          <w:szCs w:val="22"/>
+        </w:rPr>
+      </w:pPr>
+    </w:p>
+    <w:p>
+      <w:pPr>
+        <w:pStyle w:val="4"/>
+        <w:rPr>
+          <w:rFonts w:hint="default" w:ascii="Quicksand" w:hAnsi="Quicksand" w:cs="Quicksand"/>
+          <w:sz w:val="22"/>
+          <w:szCs w:val="22"/>
+        </w:rPr>
+      </w:pPr>
+      <w:r>
+        <w:rPr>
+          <w:rFonts w:hint="default" w:ascii="Quicksand" w:hAnsi="Quicksand" w:cs="Quicksand"/>
           <w:sz w:val="22"/>
           <w:szCs w:val="22"/>
         </w:rPr>
@@ -172,14 +172,14 @@
       <w:pPr>
         <w:pStyle w:val="4"/>
         <w:rPr>
-          <w:rFonts w:hint="default" w:asciiTheme="minorAscii" w:hAnsiTheme="minorAscii"/>
-          <w:sz w:val="22"/>
-          <w:szCs w:val="22"/>
-        </w:rPr>
-      </w:pPr>
-      <w:r>
-        <w:rPr>
-          <w:rFonts w:hint="default" w:asciiTheme="minorAscii" w:hAnsiTheme="minorAscii"/>
+          <w:rFonts w:hint="default" w:ascii="Quicksand" w:hAnsi="Quicksand" w:cs="Quicksand"/>
+          <w:sz w:val="22"/>
+          <w:szCs w:val="22"/>
+        </w:rPr>
+      </w:pPr>
+      <w:r>
+        <w:rPr>
+          <w:rFonts w:hint="default" w:ascii="Quicksand" w:hAnsi="Quicksand" w:cs="Quicksand"/>
           <w:sz w:val="22"/>
           <w:szCs w:val="22"/>
         </w:rPr>
@@ -190,24 +190,24 @@
       <w:pPr>
         <w:pStyle w:val="4"/>
         <w:rPr>
-          <w:rFonts w:hint="default" w:asciiTheme="minorAscii" w:hAnsiTheme="minorAscii"/>
-          <w:sz w:val="22"/>
-          <w:szCs w:val="22"/>
-        </w:rPr>
-      </w:pPr>
-    </w:p>
-    <w:p>
-      <w:pPr>
-        <w:pStyle w:val="4"/>
-        <w:rPr>
-          <w:rFonts w:hint="default" w:asciiTheme="minorAscii" w:hAnsiTheme="minorAscii"/>
-          <w:sz w:val="22"/>
-          <w:szCs w:val="22"/>
-        </w:rPr>
-      </w:pPr>
-      <w:r>
-        <w:rPr>
-          <w:rFonts w:hint="default" w:asciiTheme="minorAscii" w:hAnsiTheme="minorAscii"/>
+          <w:rFonts w:hint="default" w:ascii="Quicksand" w:hAnsi="Quicksand" w:cs="Quicksand"/>
+          <w:sz w:val="22"/>
+          <w:szCs w:val="22"/>
+        </w:rPr>
+      </w:pPr>
+    </w:p>
+    <w:p>
+      <w:pPr>
+        <w:pStyle w:val="4"/>
+        <w:rPr>
+          <w:rFonts w:hint="default" w:ascii="Quicksand" w:hAnsi="Quicksand" w:cs="Quicksand"/>
+          <w:sz w:val="22"/>
+          <w:szCs w:val="22"/>
+        </w:rPr>
+      </w:pPr>
+      <w:r>
+        <w:rPr>
+          <w:rFonts w:hint="default" w:ascii="Quicksand" w:hAnsi="Quicksand" w:cs="Quicksand"/>
           <w:sz w:val="22"/>
           <w:szCs w:val="22"/>
         </w:rPr>
@@ -215,7 +215,7 @@
       </w:r>
       <w:r>
         <w:rPr>
-          <w:rFonts w:hint="default" w:asciiTheme="minorAscii" w:hAnsiTheme="minorAscii"/>
+          <w:rFonts w:hint="default" w:ascii="Quicksand" w:hAnsi="Quicksand" w:cs="Quicksand"/>
           <w:color w:val="0000FF"/>
           <w:sz w:val="22"/>
           <w:szCs w:val="22"/>
@@ -227,24 +227,24 @@
       <w:pPr>
         <w:pStyle w:val="4"/>
         <w:rPr>
-          <w:rFonts w:hint="default" w:asciiTheme="minorAscii" w:hAnsiTheme="minorAscii"/>
-          <w:sz w:val="22"/>
-          <w:szCs w:val="22"/>
-        </w:rPr>
-      </w:pPr>
-    </w:p>
-    <w:p>
-      <w:pPr>
-        <w:pStyle w:val="4"/>
-        <w:rPr>
-          <w:rFonts w:hint="default" w:asciiTheme="minorAscii" w:hAnsiTheme="minorAscii"/>
-          <w:sz w:val="22"/>
-          <w:szCs w:val="22"/>
-        </w:rPr>
-      </w:pPr>
-      <w:r>
-        <w:rPr>
-          <w:rFonts w:hint="default" w:asciiTheme="minorAscii" w:hAnsiTheme="minorAscii"/>
+          <w:rFonts w:hint="default" w:ascii="Quicksand" w:hAnsi="Quicksand" w:cs="Quicksand"/>
+          <w:sz w:val="22"/>
+          <w:szCs w:val="22"/>
+        </w:rPr>
+      </w:pPr>
+    </w:p>
+    <w:p>
+      <w:pPr>
+        <w:pStyle w:val="4"/>
+        <w:rPr>
+          <w:rFonts w:hint="default" w:ascii="Quicksand" w:hAnsi="Quicksand" w:cs="Quicksand"/>
+          <w:sz w:val="22"/>
+          <w:szCs w:val="22"/>
+        </w:rPr>
+      </w:pPr>
+      <w:r>
+        <w:rPr>
+          <w:rFonts w:hint="default" w:ascii="Quicksand" w:hAnsi="Quicksand" w:cs="Quicksand"/>
           <w:sz w:val="22"/>
           <w:szCs w:val="22"/>
         </w:rPr>
@@ -255,25 +255,25 @@
       <w:pPr>
         <w:pStyle w:val="4"/>
         <w:rPr>
-          <w:rFonts w:hint="default" w:asciiTheme="minorAscii" w:hAnsiTheme="minorAscii"/>
-          <w:sz w:val="22"/>
-          <w:szCs w:val="22"/>
-        </w:rPr>
-      </w:pPr>
-    </w:p>
-    <w:p>
-      <w:pPr>
-        <w:pStyle w:val="4"/>
-        <w:rPr>
-          <w:rFonts w:hint="default" w:asciiTheme="minorAscii" w:hAnsiTheme="minorAscii"/>
-          <w:color w:val="0000FF"/>
-          <w:sz w:val="22"/>
-          <w:szCs w:val="22"/>
-        </w:rPr>
-      </w:pPr>
-      <w:r>
-        <w:rPr>
-          <w:rFonts w:hint="default" w:asciiTheme="minorAscii" w:hAnsiTheme="minorAscii"/>
+          <w:rFonts w:hint="default" w:ascii="Quicksand" w:hAnsi="Quicksand" w:cs="Quicksand"/>
+          <w:sz w:val="22"/>
+          <w:szCs w:val="22"/>
+        </w:rPr>
+      </w:pPr>
+    </w:p>
+    <w:p>
+      <w:pPr>
+        <w:pStyle w:val="4"/>
+        <w:rPr>
+          <w:rFonts w:hint="default" w:ascii="Quicksand" w:hAnsi="Quicksand" w:cs="Quicksand"/>
+          <w:color w:val="0000FF"/>
+          <w:sz w:val="22"/>
+          <w:szCs w:val="22"/>
+        </w:rPr>
+      </w:pPr>
+      <w:r>
+        <w:rPr>
+          <w:rFonts w:hint="default" w:ascii="Quicksand" w:hAnsi="Quicksand" w:cs="Quicksand"/>
           <w:color w:val="0000FF"/>
           <w:sz w:val="22"/>
           <w:szCs w:val="22"/>
@@ -285,24 +285,24 @@
       <w:pPr>
         <w:pStyle w:val="4"/>
         <w:rPr>
-          <w:rFonts w:hint="default" w:asciiTheme="minorAscii" w:hAnsiTheme="minorAscii"/>
-          <w:sz w:val="22"/>
-          <w:szCs w:val="22"/>
-        </w:rPr>
-      </w:pPr>
-    </w:p>
-    <w:p>
-      <w:pPr>
-        <w:pStyle w:val="4"/>
-        <w:rPr>
-          <w:rFonts w:hint="default" w:asciiTheme="minorAscii" w:hAnsiTheme="minorAscii"/>
-          <w:sz w:val="22"/>
-          <w:szCs w:val="22"/>
-        </w:rPr>
-      </w:pPr>
-      <w:r>
-        <w:rPr>
-          <w:rFonts w:hint="default" w:asciiTheme="minorAscii" w:hAnsiTheme="minorAscii"/>
+          <w:rFonts w:hint="default" w:ascii="Quicksand" w:hAnsi="Quicksand" w:cs="Quicksand"/>
+          <w:sz w:val="22"/>
+          <w:szCs w:val="22"/>
+        </w:rPr>
+      </w:pPr>
+    </w:p>
+    <w:p>
+      <w:pPr>
+        <w:pStyle w:val="4"/>
+        <w:rPr>
+          <w:rFonts w:hint="default" w:ascii="Quicksand" w:hAnsi="Quicksand" w:cs="Quicksand"/>
+          <w:sz w:val="22"/>
+          <w:szCs w:val="22"/>
+        </w:rPr>
+      </w:pPr>
+      <w:r>
+        <w:rPr>
+          <w:rFonts w:hint="default" w:ascii="Quicksand" w:hAnsi="Quicksand" w:cs="Quicksand"/>
           <w:sz w:val="22"/>
           <w:szCs w:val="22"/>
         </w:rPr>
@@ -313,25 +313,25 @@
       <w:pPr>
         <w:pStyle w:val="4"/>
         <w:rPr>
-          <w:rFonts w:hint="default" w:asciiTheme="minorAscii" w:hAnsiTheme="minorAscii"/>
-          <w:sz w:val="22"/>
-          <w:szCs w:val="22"/>
-        </w:rPr>
-      </w:pPr>
-    </w:p>
-    <w:p>
-      <w:pPr>
-        <w:pStyle w:val="4"/>
-        <w:rPr>
-          <w:rFonts w:hint="default" w:asciiTheme="minorAscii" w:hAnsiTheme="minorAscii"/>
-          <w:color w:val="0000FF"/>
-          <w:sz w:val="22"/>
-          <w:szCs w:val="22"/>
-        </w:rPr>
-      </w:pPr>
-      <w:r>
-        <w:rPr>
-          <w:rFonts w:hint="default" w:asciiTheme="minorAscii" w:hAnsiTheme="minorAscii"/>
+          <w:rFonts w:hint="default" w:ascii="Quicksand" w:hAnsi="Quicksand" w:cs="Quicksand"/>
+          <w:sz w:val="22"/>
+          <w:szCs w:val="22"/>
+        </w:rPr>
+      </w:pPr>
+    </w:p>
+    <w:p>
+      <w:pPr>
+        <w:pStyle w:val="4"/>
+        <w:rPr>
+          <w:rFonts w:hint="default" w:ascii="Quicksand" w:hAnsi="Quicksand" w:cs="Quicksand"/>
+          <w:color w:val="0000FF"/>
+          <w:sz w:val="22"/>
+          <w:szCs w:val="22"/>
+        </w:rPr>
+      </w:pPr>
+      <w:r>
+        <w:rPr>
+          <w:rFonts w:hint="default" w:ascii="Quicksand" w:hAnsi="Quicksand" w:cs="Quicksand"/>
           <w:color w:val="0000FF"/>
           <w:sz w:val="22"/>
           <w:szCs w:val="22"/>
@@ -343,24 +343,24 @@
       <w:pPr>
         <w:pStyle w:val="4"/>
         <w:rPr>
-          <w:rFonts w:hint="default" w:asciiTheme="minorAscii" w:hAnsiTheme="minorAscii"/>
-          <w:sz w:val="22"/>
-          <w:szCs w:val="22"/>
-        </w:rPr>
-      </w:pPr>
-    </w:p>
-    <w:p>
-      <w:pPr>
-        <w:pStyle w:val="4"/>
-        <w:rPr>
-          <w:rFonts w:hint="default" w:asciiTheme="minorAscii" w:hAnsiTheme="minorAscii"/>
-          <w:sz w:val="22"/>
-          <w:szCs w:val="22"/>
-        </w:rPr>
-      </w:pPr>
-      <w:r>
-        <w:rPr>
-          <w:rFonts w:hint="default" w:asciiTheme="minorAscii" w:hAnsiTheme="minorAscii"/>
+          <w:rFonts w:hint="default" w:ascii="Quicksand" w:hAnsi="Quicksand" w:cs="Quicksand"/>
+          <w:sz w:val="22"/>
+          <w:szCs w:val="22"/>
+        </w:rPr>
+      </w:pPr>
+    </w:p>
+    <w:p>
+      <w:pPr>
+        <w:pStyle w:val="4"/>
+        <w:rPr>
+          <w:rFonts w:hint="default" w:ascii="Quicksand" w:hAnsi="Quicksand" w:cs="Quicksand"/>
+          <w:sz w:val="22"/>
+          <w:szCs w:val="22"/>
+        </w:rPr>
+      </w:pPr>
+      <w:r>
+        <w:rPr>
+          <w:rFonts w:hint="default" w:ascii="Quicksand" w:hAnsi="Quicksand" w:cs="Quicksand"/>
           <w:sz w:val="22"/>
           <w:szCs w:val="22"/>
         </w:rPr>
@@ -371,25 +371,25 @@
       <w:pPr>
         <w:pStyle w:val="4"/>
         <w:rPr>
-          <w:rFonts w:hint="default" w:asciiTheme="minorAscii" w:hAnsiTheme="minorAscii"/>
-          <w:sz w:val="22"/>
-          <w:szCs w:val="22"/>
-        </w:rPr>
-      </w:pPr>
-    </w:p>
-    <w:p>
-      <w:pPr>
-        <w:pStyle w:val="4"/>
-        <w:rPr>
-          <w:rFonts w:hint="default" w:asciiTheme="minorAscii" w:hAnsiTheme="minorAscii"/>
-          <w:color w:val="0000FF"/>
-          <w:sz w:val="22"/>
-          <w:szCs w:val="22"/>
-        </w:rPr>
-      </w:pPr>
-      <w:r>
-        <w:rPr>
-          <w:rFonts w:hint="default" w:asciiTheme="minorAscii" w:hAnsiTheme="minorAscii"/>
+          <w:rFonts w:hint="default" w:ascii="Quicksand" w:hAnsi="Quicksand" w:cs="Quicksand"/>
+          <w:sz w:val="22"/>
+          <w:szCs w:val="22"/>
+        </w:rPr>
+      </w:pPr>
+    </w:p>
+    <w:p>
+      <w:pPr>
+        <w:pStyle w:val="4"/>
+        <w:rPr>
+          <w:rFonts w:hint="default" w:ascii="Quicksand" w:hAnsi="Quicksand" w:cs="Quicksand"/>
+          <w:color w:val="0000FF"/>
+          <w:sz w:val="22"/>
+          <w:szCs w:val="22"/>
+        </w:rPr>
+      </w:pPr>
+      <w:r>
+        <w:rPr>
+          <w:rFonts w:hint="default" w:ascii="Quicksand" w:hAnsi="Quicksand" w:cs="Quicksand"/>
           <w:color w:val="0000FF"/>
           <w:sz w:val="22"/>
           <w:szCs w:val="22"/>
@@ -401,24 +401,24 @@
       <w:pPr>
         <w:pStyle w:val="4"/>
         <w:rPr>
-          <w:rFonts w:hint="default" w:asciiTheme="minorAscii" w:hAnsiTheme="minorAscii"/>
-          <w:sz w:val="22"/>
-          <w:szCs w:val="22"/>
-        </w:rPr>
-      </w:pPr>
-    </w:p>
-    <w:p>
-      <w:pPr>
-        <w:pStyle w:val="4"/>
-        <w:rPr>
-          <w:rFonts w:hint="default" w:asciiTheme="minorAscii" w:hAnsiTheme="minorAscii"/>
-          <w:sz w:val="22"/>
-          <w:szCs w:val="22"/>
-        </w:rPr>
-      </w:pPr>
-      <w:r>
-        <w:rPr>
-          <w:rFonts w:hint="default" w:asciiTheme="minorAscii" w:hAnsiTheme="minorAscii"/>
+          <w:rFonts w:hint="default" w:ascii="Quicksand" w:hAnsi="Quicksand" w:cs="Quicksand"/>
+          <w:sz w:val="22"/>
+          <w:szCs w:val="22"/>
+        </w:rPr>
+      </w:pPr>
+    </w:p>
+    <w:p>
+      <w:pPr>
+        <w:pStyle w:val="4"/>
+        <w:rPr>
+          <w:rFonts w:hint="default" w:ascii="Quicksand" w:hAnsi="Quicksand" w:cs="Quicksand"/>
+          <w:sz w:val="22"/>
+          <w:szCs w:val="22"/>
+        </w:rPr>
+      </w:pPr>
+      <w:r>
+        <w:rPr>
+          <w:rFonts w:hint="default" w:ascii="Quicksand" w:hAnsi="Quicksand" w:cs="Quicksand"/>
           <w:sz w:val="22"/>
           <w:szCs w:val="22"/>
         </w:rPr>
@@ -429,17 +429,17 @@
       <w:pPr>
         <w:pStyle w:val="4"/>
         <w:rPr>
-          <w:rFonts w:hint="default" w:asciiTheme="minorAscii" w:hAnsiTheme="minorAscii"/>
-          <w:sz w:val="22"/>
-          <w:szCs w:val="22"/>
-        </w:rPr>
-      </w:pPr>
-    </w:p>
-    <w:p>
-      <w:pPr>
-        <w:pStyle w:val="4"/>
-        <w:rPr>
-          <w:rFonts w:hint="default" w:asciiTheme="minorAscii" w:hAnsiTheme="minorAscii"/>
+          <w:rFonts w:hint="default" w:ascii="Quicksand" w:hAnsi="Quicksand" w:cs="Quicksand"/>
+          <w:sz w:val="22"/>
+          <w:szCs w:val="22"/>
+        </w:rPr>
+      </w:pPr>
+    </w:p>
+    <w:p>
+      <w:pPr>
+        <w:pStyle w:val="4"/>
+        <w:rPr>
+          <w:rFonts w:hint="default" w:ascii="Quicksand" w:hAnsi="Quicksand" w:cs="Quicksand"/>
           <w:i/>
           <w:iCs/>
           <w:sz w:val="30"/>
@@ -448,7 +448,7 @@
       </w:pPr>
       <w:r>
         <w:rPr>
-          <w:rFonts w:hint="default" w:asciiTheme="minorAscii" w:hAnsiTheme="minorAscii"/>
+          <w:rFonts w:hint="default" w:ascii="Quicksand" w:hAnsi="Quicksand" w:cs="Quicksand"/>
           <w:i/>
           <w:iCs/>
           <w:sz w:val="30"/>
@@ -461,7 +461,7 @@
       <w:pPr>
         <w:pStyle w:val="4"/>
         <w:rPr>
-          <w:rFonts w:hint="default" w:asciiTheme="minorAscii" w:hAnsiTheme="minorAscii"/>
+          <w:rFonts w:hint="default" w:ascii="Quicksand" w:hAnsi="Quicksand" w:cs="Quicksand"/>
           <w:sz w:val="30"/>
           <w:szCs w:val="30"/>
         </w:rPr>
@@ -471,14 +471,14 @@
       <w:pPr>
         <w:pStyle w:val="4"/>
         <w:rPr>
-          <w:rFonts w:hint="default" w:asciiTheme="minorAscii" w:hAnsiTheme="minorAscii"/>
-          <w:sz w:val="22"/>
-          <w:szCs w:val="22"/>
-        </w:rPr>
-      </w:pPr>
-      <w:r>
-        <w:rPr>
-          <w:rFonts w:hint="default" w:asciiTheme="minorAscii" w:hAnsiTheme="minorAscii"/>
+          <w:rFonts w:hint="default" w:ascii="Quicksand" w:hAnsi="Quicksand" w:cs="Quicksand"/>
+          <w:sz w:val="22"/>
+          <w:szCs w:val="22"/>
+        </w:rPr>
+      </w:pPr>
+      <w:r>
+        <w:rPr>
+          <w:rFonts w:hint="default" w:ascii="Quicksand" w:hAnsi="Quicksand" w:cs="Quicksand"/>
           <w:sz w:val="22"/>
           <w:szCs w:val="22"/>
         </w:rPr>
@@ -489,25 +489,25 @@
       <w:pPr>
         <w:pStyle w:val="4"/>
         <w:rPr>
-          <w:rFonts w:hint="default" w:asciiTheme="minorAscii" w:hAnsiTheme="minorAscii"/>
-          <w:sz w:val="22"/>
-          <w:szCs w:val="22"/>
-        </w:rPr>
-      </w:pPr>
-    </w:p>
-    <w:p>
-      <w:pPr>
-        <w:pStyle w:val="4"/>
-        <w:rPr>
-          <w:rFonts w:hint="default" w:asciiTheme="minorAscii" w:hAnsiTheme="minorAscii"/>
-          <w:color w:val="0000FF"/>
-          <w:sz w:val="22"/>
-          <w:szCs w:val="22"/>
-        </w:rPr>
-      </w:pPr>
-      <w:r>
-        <w:rPr>
-          <w:rFonts w:hint="default" w:asciiTheme="minorAscii" w:hAnsiTheme="minorAscii"/>
+          <w:rFonts w:hint="default" w:ascii="Quicksand" w:hAnsi="Quicksand" w:cs="Quicksand"/>
+          <w:sz w:val="22"/>
+          <w:szCs w:val="22"/>
+        </w:rPr>
+      </w:pPr>
+    </w:p>
+    <w:p>
+      <w:pPr>
+        <w:pStyle w:val="4"/>
+        <w:rPr>
+          <w:rFonts w:hint="default" w:ascii="Quicksand" w:hAnsi="Quicksand" w:cs="Quicksand"/>
+          <w:color w:val="0000FF"/>
+          <w:sz w:val="22"/>
+          <w:szCs w:val="22"/>
+        </w:rPr>
+      </w:pPr>
+      <w:r>
+        <w:rPr>
+          <w:rFonts w:hint="default" w:ascii="Quicksand" w:hAnsi="Quicksand" w:cs="Quicksand"/>
           <w:color w:val="0000FF"/>
           <w:sz w:val="22"/>
           <w:szCs w:val="22"/>
@@ -519,24 +519,24 @@
       <w:pPr>
         <w:pStyle w:val="4"/>
         <w:rPr>
-          <w:rFonts w:hint="default" w:asciiTheme="minorAscii" w:hAnsiTheme="minorAscii"/>
-          <w:sz w:val="22"/>
-          <w:szCs w:val="22"/>
-        </w:rPr>
-      </w:pPr>
-    </w:p>
-    <w:p>
-      <w:pPr>
-        <w:pStyle w:val="4"/>
-        <w:rPr>
-          <w:rFonts w:hint="default" w:asciiTheme="minorAscii" w:hAnsiTheme="minorAscii"/>
-          <w:sz w:val="22"/>
-          <w:szCs w:val="22"/>
-        </w:rPr>
-      </w:pPr>
-      <w:r>
-        <w:rPr>
-          <w:rFonts w:hint="default" w:asciiTheme="minorAscii" w:hAnsiTheme="minorAscii"/>
+          <w:rFonts w:hint="default" w:ascii="Quicksand" w:hAnsi="Quicksand" w:cs="Quicksand"/>
+          <w:sz w:val="22"/>
+          <w:szCs w:val="22"/>
+        </w:rPr>
+      </w:pPr>
+    </w:p>
+    <w:p>
+      <w:pPr>
+        <w:pStyle w:val="4"/>
+        <w:rPr>
+          <w:rFonts w:hint="default" w:ascii="Quicksand" w:hAnsi="Quicksand" w:cs="Quicksand"/>
+          <w:sz w:val="22"/>
+          <w:szCs w:val="22"/>
+        </w:rPr>
+      </w:pPr>
+      <w:r>
+        <w:rPr>
+          <w:rFonts w:hint="default" w:ascii="Quicksand" w:hAnsi="Quicksand" w:cs="Quicksand"/>
           <w:sz w:val="22"/>
           <w:szCs w:val="22"/>
         </w:rPr>
@@ -547,25 +547,25 @@
       <w:pPr>
         <w:pStyle w:val="4"/>
         <w:rPr>
-          <w:rFonts w:hint="default" w:asciiTheme="minorAscii" w:hAnsiTheme="minorAscii"/>
-          <w:sz w:val="22"/>
-          <w:szCs w:val="22"/>
-        </w:rPr>
-      </w:pPr>
-    </w:p>
-    <w:p>
-      <w:pPr>
-        <w:pStyle w:val="4"/>
-        <w:rPr>
-          <w:rFonts w:hint="default" w:asciiTheme="minorAscii" w:hAnsiTheme="minorAscii"/>
-          <w:color w:val="0000FF"/>
-          <w:sz w:val="22"/>
-          <w:szCs w:val="22"/>
-        </w:rPr>
-      </w:pPr>
-      <w:r>
-        <w:rPr>
-          <w:rFonts w:hint="default" w:asciiTheme="minorAscii" w:hAnsiTheme="minorAscii"/>
+          <w:rFonts w:hint="default" w:ascii="Quicksand" w:hAnsi="Quicksand" w:cs="Quicksand"/>
+          <w:sz w:val="22"/>
+          <w:szCs w:val="22"/>
+        </w:rPr>
+      </w:pPr>
+    </w:p>
+    <w:p>
+      <w:pPr>
+        <w:pStyle w:val="4"/>
+        <w:rPr>
+          <w:rFonts w:hint="default" w:ascii="Quicksand" w:hAnsi="Quicksand" w:cs="Quicksand"/>
+          <w:color w:val="0000FF"/>
+          <w:sz w:val="22"/>
+          <w:szCs w:val="22"/>
+        </w:rPr>
+      </w:pPr>
+      <w:r>
+        <w:rPr>
+          <w:rFonts w:hint="default" w:ascii="Quicksand" w:hAnsi="Quicksand" w:cs="Quicksand"/>
           <w:color w:val="0000FF"/>
           <w:sz w:val="22"/>
           <w:szCs w:val="22"/>
@@ -577,24 +577,24 @@
       <w:pPr>
         <w:pStyle w:val="4"/>
         <w:rPr>
-          <w:rFonts w:hint="default" w:asciiTheme="minorAscii" w:hAnsiTheme="minorAscii"/>
-          <w:sz w:val="22"/>
-          <w:szCs w:val="22"/>
-        </w:rPr>
-      </w:pPr>
-    </w:p>
-    <w:p>
-      <w:pPr>
-        <w:pStyle w:val="4"/>
-        <w:rPr>
-          <w:rFonts w:hint="default" w:asciiTheme="minorAscii" w:hAnsiTheme="minorAscii"/>
-          <w:sz w:val="22"/>
-          <w:szCs w:val="22"/>
-        </w:rPr>
-      </w:pPr>
-      <w:r>
-        <w:rPr>
-          <w:rFonts w:hint="default" w:asciiTheme="minorAscii" w:hAnsiTheme="minorAscii"/>
+          <w:rFonts w:hint="default" w:ascii="Quicksand" w:hAnsi="Quicksand" w:cs="Quicksand"/>
+          <w:sz w:val="22"/>
+          <w:szCs w:val="22"/>
+        </w:rPr>
+      </w:pPr>
+    </w:p>
+    <w:p>
+      <w:pPr>
+        <w:pStyle w:val="4"/>
+        <w:rPr>
+          <w:rFonts w:hint="default" w:ascii="Quicksand" w:hAnsi="Quicksand" w:cs="Quicksand"/>
+          <w:sz w:val="22"/>
+          <w:szCs w:val="22"/>
+        </w:rPr>
+      </w:pPr>
+      <w:r>
+        <w:rPr>
+          <w:rFonts w:hint="default" w:ascii="Quicksand" w:hAnsi="Quicksand" w:cs="Quicksand"/>
           <w:sz w:val="22"/>
           <w:szCs w:val="22"/>
         </w:rPr>
@@ -605,31 +605,33 @@
       <w:pPr>
         <w:pStyle w:val="4"/>
         <w:rPr>
-          <w:rFonts w:hint="default" w:asciiTheme="minorAscii" w:hAnsiTheme="minorAscii"/>
-          <w:sz w:val="22"/>
-          <w:szCs w:val="22"/>
-        </w:rPr>
-      </w:pPr>
-    </w:p>
-    <w:p>
-      <w:pPr>
-        <w:pStyle w:val="4"/>
-        <w:rPr>
-          <w:rFonts w:hint="default" w:asciiTheme="minorAscii" w:hAnsiTheme="minorAscii"/>
-          <w:color w:val="0000FF"/>
-          <w:sz w:val="22"/>
-          <w:szCs w:val="22"/>
-        </w:rPr>
-      </w:pPr>
-      <w:r>
-        <w:rPr>
-          <w:rFonts w:hint="default" w:asciiTheme="minorAscii" w:hAnsiTheme="minorAscii"/>
+          <w:rFonts w:hint="default" w:ascii="Quicksand" w:hAnsi="Quicksand" w:cs="Quicksand"/>
+          <w:sz w:val="22"/>
+          <w:szCs w:val="22"/>
+        </w:rPr>
+      </w:pPr>
+    </w:p>
+    <w:p>
+      <w:pPr>
+        <w:pStyle w:val="4"/>
+        <w:rPr>
+          <w:rFonts w:hint="default" w:ascii="Quicksand" w:hAnsi="Quicksand" w:cs="Quicksand"/>
+          <w:color w:val="0000FF"/>
+          <w:sz w:val="22"/>
+          <w:szCs w:val="22"/>
+        </w:rPr>
+      </w:pPr>
+      <w:r>
+        <w:rPr>
+          <w:rFonts w:hint="default" w:ascii="Quicksand" w:hAnsi="Quicksand" w:cs="Quicksand"/>
           <w:color w:val="0000FF"/>
           <w:sz w:val="22"/>
           <w:szCs w:val="22"/>
         </w:rPr>
         <w:t>==&gt; * -&gt; / -&gt; + -&gt; * -&gt; *</w:t>
       </w:r>
+      <w:bookmarkStart w:id="0" w:name="_GoBack"/>
+      <w:bookmarkEnd w:id="0"/>
     </w:p>
     <w:sectPr>
       <w:cols w:space="0" w:num="1"/>

</xml_diff>